<commit_message>
new hello world is cretaed and updated Mynotes
</commit_message>
<xml_diff>
--- a/MyNotes.docx
+++ b/MyNotes.docx
@@ -344,6 +344,108 @@
           <w:szCs w:val="21"/>
         </w:rPr>
         <w:t>, -u is a flag used to push whereas we use -m for message</w:t>
+      </w:r>
+    </w:p>
+    <w:p>
+      <w:pPr>
+        <w:pStyle w:val="HTMLPreformatted"/>
+        <w:rPr>
+          <w:rFonts w:ascii="Consolas" w:hAnsi="Consolas"/>
+          <w:color w:val="24292E"/>
+          <w:sz w:val="21"/>
+          <w:szCs w:val="21"/>
+        </w:rPr>
+      </w:pPr>
+      <w:r>
+        <w:rPr>
+          <w:rFonts w:ascii="Consolas" w:hAnsi="Consolas"/>
+          <w:color w:val="24292E"/>
+          <w:sz w:val="21"/>
+          <w:szCs w:val="21"/>
+        </w:rPr>
+        <w:t xml:space="preserve">   7. To check the status</w:t>
+      </w:r>
+    </w:p>
+    <w:p>
+      <w:pPr>
+        <w:pStyle w:val="HTMLPreformatted"/>
+        <w:rPr>
+          <w:rFonts w:ascii="Consolas" w:hAnsi="Consolas"/>
+          <w:color w:val="24292E"/>
+          <w:sz w:val="21"/>
+          <w:szCs w:val="21"/>
+        </w:rPr>
+      </w:pPr>
+      <w:r>
+        <w:rPr>
+          <w:rFonts w:ascii="Consolas" w:hAnsi="Consolas"/>
+          <w:color w:val="24292E"/>
+          <w:sz w:val="21"/>
+          <w:szCs w:val="21"/>
+        </w:rPr>
+        <w:tab/>
+        <w:t>&gt; git status</w:t>
+      </w:r>
+    </w:p>
+    <w:p>
+      <w:pPr>
+        <w:pStyle w:val="HTMLPreformatted"/>
+        <w:rPr>
+          <w:rFonts w:ascii="Consolas" w:hAnsi="Consolas"/>
+          <w:color w:val="24292E"/>
+          <w:sz w:val="21"/>
+          <w:szCs w:val="21"/>
+        </w:rPr>
+      </w:pPr>
+      <w:r>
+        <w:rPr>
+          <w:rFonts w:ascii="Consolas" w:hAnsi="Consolas"/>
+          <w:color w:val="24292E"/>
+          <w:sz w:val="21"/>
+          <w:szCs w:val="21"/>
+        </w:rPr>
+        <w:lastRenderedPageBreak/>
+        <w:t>*</w:t>
+      </w:r>
+      <w:r>
+        <w:rPr>
+          <w:noProof/>
+        </w:rPr>
+        <w:drawing>
+          <wp:inline distT="0" distB="0" distL="0" distR="0" wp14:anchorId="051D1903" wp14:editId="13F022E9">
+            <wp:extent cx="5943600" cy="3147060"/>
+            <wp:effectExtent l="0" t="0" r="0" b="0"/>
+            <wp:docPr id="1" name="Picture 1" descr="Text&#10;&#10;Description automatically generated"/>
+            <wp:cNvGraphicFramePr>
+              <a:graphicFrameLocks xmlns:a="http://schemas.openxmlformats.org/drawingml/2006/main" noChangeAspect="1"/>
+            </wp:cNvGraphicFramePr>
+            <a:graphic xmlns:a="http://schemas.openxmlformats.org/drawingml/2006/main">
+              <a:graphicData uri="http://schemas.openxmlformats.org/drawingml/2006/picture">
+                <pic:pic xmlns:pic="http://schemas.openxmlformats.org/drawingml/2006/picture">
+                  <pic:nvPicPr>
+                    <pic:cNvPr id="1" name="Picture 1" descr="Text&#10;&#10;Description automatically generated"/>
+                    <pic:cNvPicPr/>
+                  </pic:nvPicPr>
+                  <pic:blipFill>
+                    <a:blip r:embed="rId6"/>
+                    <a:stretch>
+                      <a:fillRect/>
+                    </a:stretch>
+                  </pic:blipFill>
+                  <pic:spPr>
+                    <a:xfrm>
+                      <a:off x="0" y="0"/>
+                      <a:ext cx="5943600" cy="3147060"/>
+                    </a:xfrm>
+                    <a:prstGeom prst="rect">
+                      <a:avLst/>
+                    </a:prstGeom>
+                  </pic:spPr>
+                </pic:pic>
+              </a:graphicData>
+            </a:graphic>
+          </wp:inline>
+        </w:drawing>
       </w:r>
     </w:p>
     <w:p>

</xml_diff>